<commit_message>
Stored settings with language option from file
</commit_message>
<xml_diff>
--- a/improvements.docx
+++ b/improvements.docx
@@ -19,16 +19,7 @@
         </w:numPr>
       </w:pPr>
       <w:r>
-        <w:t>Exceptions validation</w:t>
-      </w:r>
-      <w:r>
-        <w:t xml:space="preserve"> (</w:t>
-      </w:r>
-      <w:r>
-        <w:t>no adult duplication in exceptions</w:t>
-      </w:r>
-      <w:r>
-        <w:t>)</w:t>
+        <w:t>Exceptions validation (no adult duplication in exceptions)</w:t>
       </w:r>
     </w:p>
     <w:p>
@@ -103,6 +94,18 @@
       </w:pPr>
       <w:r>
         <w:t>Customizable colors</w:t>
+      </w:r>
+    </w:p>
+    <w:p>
+      <w:pPr>
+        <w:pStyle w:val="ListParagraph"/>
+        <w:numPr>
+          <w:ilvl w:val="0"/>
+          <w:numId w:val="2"/>
+        </w:numPr>
+      </w:pPr>
+      <w:r>
+        <w:t>Customizable languages</w:t>
       </w:r>
     </w:p>
     <w:sectPr>

</xml_diff>